<commit_message>
Fix: fixing table 7 generating blank bug
</commit_message>
<xml_diff>
--- a/src/data/RELATÓRIO_ESGOTO_MODELO.docx
+++ b/src/data/RELATÓRIO_ESGOTO_MODELO.docx
@@ -851,24 +851,17 @@
           <w:sz w:val="20"/>
           <w:szCs w:val="20"/>
         </w:rPr>
-        <w:t>APÊNDICE 3 - CONDIÇÕES GERAIS</w:t>
-      </w:r>
-    </w:p>
-    <w:p>
-      <w:pPr>
-        <w:spacing w:before="240" w:after="240" w:line="240" w:lineRule="auto"/>
-        <w:rPr>
-          <w:sz w:val="20"/>
-          <w:szCs w:val="20"/>
-        </w:rPr>
-      </w:pPr>
-      <w:r>
-        <w:rPr>
-          <w:sz w:val="20"/>
-          <w:szCs w:val="20"/>
-        </w:rPr>
         <w:t>ANEXO 1 - CADASTRO ESQUEMÁTICO DO SISTEMA FISCALIZADO</w:t>
       </w:r>
+    </w:p>
+    <w:p>
+      <w:pPr>
+        <w:spacing w:before="240" w:after="240" w:line="240" w:lineRule="auto"/>
+        <w:rPr>
+          <w:sz w:val="20"/>
+          <w:szCs w:val="20"/>
+        </w:rPr>
+      </w:pPr>
     </w:p>
     <w:p>
       <w:pPr>
@@ -2638,23 +2631,7 @@
           <w:sz w:val="20"/>
           <w:szCs w:val="20"/>
         </w:rPr>
-        <w:t xml:space="preserve"> – os principais elementos avaliados na fase preparatória estão </w:t>
-      </w:r>
-      <w:proofErr w:type="gramStart"/>
-      <w:r>
-        <w:rPr>
-          <w:sz w:val="20"/>
-          <w:szCs w:val="20"/>
-        </w:rPr>
-        <w:t>descritas</w:t>
-      </w:r>
-      <w:proofErr w:type="gramEnd"/>
-      <w:r>
-        <w:rPr>
-          <w:sz w:val="20"/>
-          <w:szCs w:val="20"/>
-        </w:rPr>
-        <w:t xml:space="preserve"> nas </w:t>
+        <w:t xml:space="preserve"> – os principais elementos avaliados na fase preparatória estão descritas nas </w:t>
       </w:r>
       <w:r>
         <w:rPr>
@@ -2950,25 +2927,7 @@
           <w:szCs w:val="20"/>
           <w:highlight w:val="yellow"/>
         </w:rPr>
-        <w:t xml:space="preserve"> estão alguns indicadores regulatórios, com destaque para o IUA (99%), indicando uma elevada universalização do abastecimento de água e o atingimento da meta contratual para o ano de 2023. Para o IPD (valor acumulado para o ano de 2023), com 63,76 %, mostra uma ineficiência significativa do sistema. </w:t>
-      </w:r>
-      <w:proofErr w:type="gramStart"/>
-      <w:r>
-        <w:rPr>
-          <w:sz w:val="20"/>
-          <w:szCs w:val="20"/>
-          <w:highlight w:val="yellow"/>
-        </w:rPr>
-        <w:t>O IQAP na rede de distribuição têm</w:t>
-      </w:r>
-      <w:proofErr w:type="gramEnd"/>
-      <w:r>
-        <w:rPr>
-          <w:sz w:val="20"/>
-          <w:szCs w:val="20"/>
-          <w:highlight w:val="yellow"/>
-        </w:rPr>
-        <w:t xml:space="preserve"> um valor de 92 % sugerindo que a qualidade da água distribuída é relativamente </w:t>
+        <w:t xml:space="preserve"> estão alguns indicadores regulatórios, com destaque para o IUA (99%), indicando uma elevada universalização do abastecimento de água e o atingimento da meta contratual para o ano de 2023. Para o IPD (valor acumulado para o ano de 2023), com 63,76 %, mostra uma ineficiência significativa do sistema. O IQAP na rede de distribuição têm um valor de 92 % sugerindo que a qualidade da água distribuída é relativamente </w:t>
       </w:r>
       <w:proofErr w:type="spellStart"/>
       <w:r>
@@ -4314,23 +4273,13 @@
           <w:szCs w:val="20"/>
         </w:rPr>
       </w:pPr>
-      <w:proofErr w:type="gramStart"/>
-      <w:r>
-        <w:rPr>
-          <w:sz w:val="20"/>
-          <w:szCs w:val="20"/>
-          <w:highlight w:val="yellow"/>
-        </w:rPr>
-        <w:t>O cadastro esquemático dos sistemas não foram</w:t>
-      </w:r>
-      <w:proofErr w:type="gramEnd"/>
-      <w:r>
-        <w:rPr>
-          <w:sz w:val="20"/>
-          <w:szCs w:val="20"/>
-          <w:highlight w:val="yellow"/>
-        </w:rPr>
-        <w:t xml:space="preserve"> enviados para a agência, devendo ser justificado o não envio.</w:t>
+      <w:r>
+        <w:rPr>
+          <w:sz w:val="20"/>
+          <w:szCs w:val="20"/>
+          <w:highlight w:val="yellow"/>
+        </w:rPr>
+        <w:t>O cadastro esquemático dos sistemas não foram enviados para a agência, devendo ser justificado o não envio.</w:t>
       </w:r>
     </w:p>
     <w:p>
@@ -4353,25 +4302,7 @@
           <w:szCs w:val="20"/>
           <w:highlight w:val="yellow"/>
         </w:rPr>
-        <w:t xml:space="preserve">A(s) unidade(s) XX e YY estavam </w:t>
-      </w:r>
-      <w:proofErr w:type="gramStart"/>
-      <w:r>
-        <w:rPr>
-          <w:sz w:val="20"/>
-          <w:szCs w:val="20"/>
-          <w:highlight w:val="yellow"/>
-        </w:rPr>
-        <w:t>paralisada</w:t>
-      </w:r>
-      <w:proofErr w:type="gramEnd"/>
-      <w:r>
-        <w:rPr>
-          <w:sz w:val="20"/>
-          <w:szCs w:val="20"/>
-          <w:highlight w:val="yellow"/>
-        </w:rPr>
-        <w:t xml:space="preserve">(s). Assim, a espera-se que a prestadora encaminhe os devidos esclarecimentos em relação a paralisação em conformidade com os </w:t>
+        <w:t xml:space="preserve">A(s) unidade(s) XX e YY estavam paralisada(s). Assim, a espera-se que a prestadora encaminhe os devidos esclarecimentos em relação a paralisação em conformidade com os </w:t>
       </w:r>
       <w:proofErr w:type="spellStart"/>
       <w:r>
@@ -4517,25 +4448,7 @@
           <w:szCs w:val="20"/>
           <w:highlight w:val="yellow"/>
         </w:rPr>
-        <w:t xml:space="preserve">A comprovação da Lavagem dos Reservatórios não foi </w:t>
-      </w:r>
-      <w:proofErr w:type="gramStart"/>
-      <w:r>
-        <w:rPr>
-          <w:sz w:val="20"/>
-          <w:szCs w:val="20"/>
-          <w:highlight w:val="yellow"/>
-        </w:rPr>
-        <w:t>enviado</w:t>
-      </w:r>
-      <w:proofErr w:type="gramEnd"/>
-      <w:r>
-        <w:rPr>
-          <w:sz w:val="20"/>
-          <w:szCs w:val="20"/>
-          <w:highlight w:val="yellow"/>
-        </w:rPr>
-        <w:t xml:space="preserve"> para a agência, devendo ser justificado o não envio.</w:t>
+        <w:t>A comprovação da Lavagem dos Reservatórios não foi enviado para a agência, devendo ser justificado o não envio.</w:t>
       </w:r>
     </w:p>
     <w:p>
@@ -4926,13 +4839,183 @@
           <w:szCs w:val="20"/>
         </w:rPr>
       </w:pPr>
-      <w:r>
-        <w:rPr>
-          <w:b/>
-          <w:sz w:val="20"/>
-          <w:szCs w:val="20"/>
-        </w:rPr>
-        <w:t>APÊNDICE 3 – CONDIÇÕES GERAIS</w:t>
+    </w:p>
+    <w:p>
+      <w:pPr>
+        <w:spacing w:before="240" w:after="240" w:line="240" w:lineRule="auto"/>
+        <w:rPr>
+          <w:b/>
+          <w:sz w:val="20"/>
+          <w:szCs w:val="20"/>
+        </w:rPr>
+      </w:pPr>
+    </w:p>
+    <w:p>
+      <w:pPr>
+        <w:spacing w:before="240" w:after="240" w:line="240" w:lineRule="auto"/>
+        <w:rPr>
+          <w:b/>
+          <w:sz w:val="20"/>
+          <w:szCs w:val="20"/>
+        </w:rPr>
+      </w:pPr>
+    </w:p>
+    <w:p>
+      <w:pPr>
+        <w:spacing w:before="240" w:after="240" w:line="240" w:lineRule="auto"/>
+        <w:rPr>
+          <w:b/>
+          <w:sz w:val="20"/>
+          <w:szCs w:val="20"/>
+        </w:rPr>
+      </w:pPr>
+    </w:p>
+    <w:p>
+      <w:pPr>
+        <w:spacing w:before="240" w:after="240" w:line="240" w:lineRule="auto"/>
+        <w:rPr>
+          <w:b/>
+          <w:sz w:val="20"/>
+          <w:szCs w:val="20"/>
+        </w:rPr>
+      </w:pPr>
+    </w:p>
+    <w:p>
+      <w:pPr>
+        <w:spacing w:before="240" w:after="240" w:line="240" w:lineRule="auto"/>
+        <w:rPr>
+          <w:b/>
+          <w:sz w:val="20"/>
+          <w:szCs w:val="20"/>
+        </w:rPr>
+      </w:pPr>
+    </w:p>
+    <w:p>
+      <w:pPr>
+        <w:spacing w:before="240" w:after="240" w:line="240" w:lineRule="auto"/>
+        <w:rPr>
+          <w:b/>
+          <w:sz w:val="20"/>
+          <w:szCs w:val="20"/>
+        </w:rPr>
+      </w:pPr>
+    </w:p>
+    <w:p>
+      <w:pPr>
+        <w:spacing w:before="240" w:after="240" w:line="240" w:lineRule="auto"/>
+        <w:rPr>
+          <w:b/>
+          <w:sz w:val="20"/>
+          <w:szCs w:val="20"/>
+        </w:rPr>
+      </w:pPr>
+    </w:p>
+    <w:p>
+      <w:pPr>
+        <w:spacing w:before="240" w:after="240" w:line="240" w:lineRule="auto"/>
+        <w:rPr>
+          <w:b/>
+          <w:sz w:val="20"/>
+          <w:szCs w:val="20"/>
+        </w:rPr>
+      </w:pPr>
+    </w:p>
+    <w:p>
+      <w:pPr>
+        <w:spacing w:before="240" w:after="240" w:line="240" w:lineRule="auto"/>
+        <w:rPr>
+          <w:b/>
+          <w:sz w:val="20"/>
+          <w:szCs w:val="20"/>
+        </w:rPr>
+      </w:pPr>
+    </w:p>
+    <w:p>
+      <w:pPr>
+        <w:spacing w:before="240" w:after="240" w:line="240" w:lineRule="auto"/>
+        <w:rPr>
+          <w:b/>
+          <w:sz w:val="20"/>
+          <w:szCs w:val="20"/>
+        </w:rPr>
+      </w:pPr>
+    </w:p>
+    <w:p>
+      <w:pPr>
+        <w:spacing w:before="240" w:after="240" w:line="240" w:lineRule="auto"/>
+        <w:rPr>
+          <w:b/>
+          <w:sz w:val="20"/>
+          <w:szCs w:val="20"/>
+        </w:rPr>
+      </w:pPr>
+    </w:p>
+    <w:p>
+      <w:pPr>
+        <w:spacing w:before="240" w:after="240" w:line="240" w:lineRule="auto"/>
+        <w:rPr>
+          <w:b/>
+          <w:sz w:val="20"/>
+          <w:szCs w:val="20"/>
+        </w:rPr>
+      </w:pPr>
+    </w:p>
+    <w:p>
+      <w:pPr>
+        <w:spacing w:before="240" w:after="240" w:line="240" w:lineRule="auto"/>
+        <w:rPr>
+          <w:b/>
+          <w:sz w:val="20"/>
+          <w:szCs w:val="20"/>
+        </w:rPr>
+      </w:pPr>
+    </w:p>
+    <w:p>
+      <w:pPr>
+        <w:spacing w:before="240" w:after="240" w:line="240" w:lineRule="auto"/>
+        <w:rPr>
+          <w:b/>
+          <w:sz w:val="20"/>
+          <w:szCs w:val="20"/>
+        </w:rPr>
+      </w:pPr>
+    </w:p>
+    <w:p>
+      <w:pPr>
+        <w:spacing w:before="240" w:after="240" w:line="240" w:lineRule="auto"/>
+        <w:rPr>
+          <w:b/>
+          <w:sz w:val="20"/>
+          <w:szCs w:val="20"/>
+        </w:rPr>
+      </w:pPr>
+    </w:p>
+    <w:p>
+      <w:pPr>
+        <w:spacing w:before="240" w:after="240" w:line="240" w:lineRule="auto"/>
+        <w:rPr>
+          <w:b/>
+          <w:sz w:val="20"/>
+          <w:szCs w:val="20"/>
+        </w:rPr>
+      </w:pPr>
+    </w:p>
+    <w:p>
+      <w:pPr>
+        <w:spacing w:before="240" w:after="240" w:line="240" w:lineRule="auto"/>
+        <w:rPr>
+          <w:b/>
+          <w:sz w:val="20"/>
+          <w:szCs w:val="20"/>
+        </w:rPr>
+      </w:pPr>
+      <w:r>
+        <w:rPr>
+          <w:b/>
+          <w:sz w:val="20"/>
+          <w:szCs w:val="20"/>
+        </w:rPr>
+        <w:t>ANEXO 1 – CADASTRO ESQUEMÁTICO DO SISTEMA FISCALIZADO</w:t>
       </w:r>
     </w:p>
     <w:p>
@@ -4949,616 +5032,6 @@
           <w:sz w:val="20"/>
           <w:szCs w:val="20"/>
         </w:rPr>
-        <w:t>Registros Fotográficos Gerais.</w:t>
-      </w:r>
-    </w:p>
-    <w:tbl>
-      <w:tblPr>
-        <w:tblStyle w:val="a8"/>
-        <w:tblW w:w="9025" w:type="dxa"/>
-        <w:tblInd w:w="0" w:type="dxa"/>
-        <w:tblBorders>
-          <w:top w:val="single" w:sz="8" w:space="0" w:color="808080"/>
-          <w:left w:val="single" w:sz="8" w:space="0" w:color="808080"/>
-          <w:bottom w:val="single" w:sz="8" w:space="0" w:color="808080"/>
-          <w:right w:val="single" w:sz="8" w:space="0" w:color="808080"/>
-          <w:insideH w:val="single" w:sz="8" w:space="0" w:color="808080"/>
-          <w:insideV w:val="single" w:sz="8" w:space="0" w:color="808080"/>
-        </w:tblBorders>
-        <w:tblLayout w:type="fixed"/>
-        <w:tblLook w:val="0600" w:firstRow="0" w:lastRow="0" w:firstColumn="0" w:lastColumn="0" w:noHBand="1" w:noVBand="1"/>
-      </w:tblPr>
-      <w:tblGrid>
-        <w:gridCol w:w="4493"/>
-        <w:gridCol w:w="4532"/>
-      </w:tblGrid>
-      <w:tr>
-        <w:trPr>
-          <w:trHeight w:val="515"/>
-        </w:trPr>
-        <w:tc>
-          <w:tcPr>
-            <w:tcW w:w="4493" w:type="dxa"/>
-            <w:tcBorders>
-              <w:top w:val="single" w:sz="8" w:space="0" w:color="808080"/>
-              <w:left w:val="single" w:sz="8" w:space="0" w:color="808080"/>
-              <w:bottom w:val="single" w:sz="8" w:space="0" w:color="808080"/>
-              <w:right w:val="single" w:sz="8" w:space="0" w:color="808080"/>
-            </w:tcBorders>
-            <w:tcMar>
-              <w:top w:w="100" w:type="dxa"/>
-              <w:left w:w="100" w:type="dxa"/>
-              <w:bottom w:w="100" w:type="dxa"/>
-              <w:right w:w="100" w:type="dxa"/>
-            </w:tcMar>
-          </w:tcPr>
-          <w:p>
-            <w:pPr>
-              <w:spacing w:line="240" w:lineRule="auto"/>
-              <w:rPr>
-                <w:sz w:val="20"/>
-                <w:szCs w:val="20"/>
-              </w:rPr>
-            </w:pPr>
-          </w:p>
-        </w:tc>
-        <w:tc>
-          <w:tcPr>
-            <w:tcW w:w="4532" w:type="dxa"/>
-            <w:tcBorders>
-              <w:top w:val="single" w:sz="8" w:space="0" w:color="808080"/>
-              <w:left w:val="single" w:sz="8" w:space="0" w:color="808080"/>
-              <w:bottom w:val="single" w:sz="8" w:space="0" w:color="808080"/>
-              <w:right w:val="single" w:sz="8" w:space="0" w:color="808080"/>
-            </w:tcBorders>
-            <w:tcMar>
-              <w:top w:w="100" w:type="dxa"/>
-              <w:left w:w="100" w:type="dxa"/>
-              <w:bottom w:w="100" w:type="dxa"/>
-              <w:right w:w="100" w:type="dxa"/>
-            </w:tcMar>
-          </w:tcPr>
-          <w:p>
-            <w:pPr>
-              <w:spacing w:line="240" w:lineRule="auto"/>
-              <w:rPr>
-                <w:sz w:val="20"/>
-                <w:szCs w:val="20"/>
-              </w:rPr>
-            </w:pPr>
-          </w:p>
-        </w:tc>
-      </w:tr>
-      <w:tr>
-        <w:trPr>
-          <w:trHeight w:val="515"/>
-        </w:trPr>
-        <w:tc>
-          <w:tcPr>
-            <w:tcW w:w="4493" w:type="dxa"/>
-            <w:tcBorders>
-              <w:top w:val="single" w:sz="8" w:space="0" w:color="808080"/>
-              <w:left w:val="single" w:sz="8" w:space="0" w:color="808080"/>
-              <w:bottom w:val="single" w:sz="8" w:space="0" w:color="808080"/>
-              <w:right w:val="single" w:sz="8" w:space="0" w:color="808080"/>
-            </w:tcBorders>
-            <w:tcMar>
-              <w:top w:w="100" w:type="dxa"/>
-              <w:left w:w="100" w:type="dxa"/>
-              <w:bottom w:w="100" w:type="dxa"/>
-              <w:right w:w="100" w:type="dxa"/>
-            </w:tcMar>
-          </w:tcPr>
-          <w:p>
-            <w:pPr>
-              <w:spacing w:before="240" w:after="240" w:line="240" w:lineRule="auto"/>
-              <w:rPr>
-                <w:sz w:val="20"/>
-                <w:szCs w:val="20"/>
-              </w:rPr>
-            </w:pPr>
-            <w:r>
-              <w:rPr>
-                <w:sz w:val="20"/>
-                <w:szCs w:val="20"/>
-              </w:rPr>
-              <w:t>UNIDADE - X</w:t>
-            </w:r>
-          </w:p>
-        </w:tc>
-        <w:tc>
-          <w:tcPr>
-            <w:tcW w:w="4532" w:type="dxa"/>
-            <w:tcBorders>
-              <w:top w:val="single" w:sz="8" w:space="0" w:color="808080"/>
-              <w:left w:val="single" w:sz="8" w:space="0" w:color="808080"/>
-              <w:bottom w:val="single" w:sz="8" w:space="0" w:color="808080"/>
-              <w:right w:val="single" w:sz="8" w:space="0" w:color="808080"/>
-            </w:tcBorders>
-            <w:tcMar>
-              <w:top w:w="100" w:type="dxa"/>
-              <w:left w:w="100" w:type="dxa"/>
-              <w:bottom w:w="100" w:type="dxa"/>
-              <w:right w:w="100" w:type="dxa"/>
-            </w:tcMar>
-          </w:tcPr>
-          <w:p>
-            <w:pPr>
-              <w:spacing w:before="240" w:after="240" w:line="240" w:lineRule="auto"/>
-              <w:rPr>
-                <w:sz w:val="20"/>
-                <w:szCs w:val="20"/>
-              </w:rPr>
-            </w:pPr>
-            <w:r>
-              <w:rPr>
-                <w:sz w:val="20"/>
-                <w:szCs w:val="20"/>
-              </w:rPr>
-              <w:t>UNIDADE - X</w:t>
-            </w:r>
-          </w:p>
-        </w:tc>
-      </w:tr>
-      <w:tr>
-        <w:trPr>
-          <w:trHeight w:val="515"/>
-        </w:trPr>
-        <w:tc>
-          <w:tcPr>
-            <w:tcW w:w="4493" w:type="dxa"/>
-            <w:tcBorders>
-              <w:top w:val="single" w:sz="8" w:space="0" w:color="808080"/>
-              <w:left w:val="single" w:sz="8" w:space="0" w:color="808080"/>
-              <w:bottom w:val="single" w:sz="8" w:space="0" w:color="808080"/>
-              <w:right w:val="single" w:sz="8" w:space="0" w:color="808080"/>
-            </w:tcBorders>
-            <w:tcMar>
-              <w:top w:w="100" w:type="dxa"/>
-              <w:left w:w="100" w:type="dxa"/>
-              <w:bottom w:w="100" w:type="dxa"/>
-              <w:right w:w="100" w:type="dxa"/>
-            </w:tcMar>
-          </w:tcPr>
-          <w:p>
-            <w:pPr>
-              <w:spacing w:line="240" w:lineRule="auto"/>
-              <w:rPr>
-                <w:sz w:val="20"/>
-                <w:szCs w:val="20"/>
-              </w:rPr>
-            </w:pPr>
-          </w:p>
-        </w:tc>
-        <w:tc>
-          <w:tcPr>
-            <w:tcW w:w="4532" w:type="dxa"/>
-            <w:tcBorders>
-              <w:top w:val="single" w:sz="8" w:space="0" w:color="808080"/>
-              <w:left w:val="single" w:sz="8" w:space="0" w:color="808080"/>
-              <w:bottom w:val="single" w:sz="8" w:space="0" w:color="808080"/>
-              <w:right w:val="single" w:sz="8" w:space="0" w:color="808080"/>
-            </w:tcBorders>
-            <w:tcMar>
-              <w:top w:w="100" w:type="dxa"/>
-              <w:left w:w="100" w:type="dxa"/>
-              <w:bottom w:w="100" w:type="dxa"/>
-              <w:right w:w="100" w:type="dxa"/>
-            </w:tcMar>
-          </w:tcPr>
-          <w:p>
-            <w:pPr>
-              <w:spacing w:line="240" w:lineRule="auto"/>
-              <w:rPr>
-                <w:sz w:val="20"/>
-                <w:szCs w:val="20"/>
-              </w:rPr>
-            </w:pPr>
-          </w:p>
-        </w:tc>
-      </w:tr>
-      <w:tr>
-        <w:trPr>
-          <w:trHeight w:val="515"/>
-        </w:trPr>
-        <w:tc>
-          <w:tcPr>
-            <w:tcW w:w="4493" w:type="dxa"/>
-            <w:tcBorders>
-              <w:top w:val="single" w:sz="8" w:space="0" w:color="808080"/>
-              <w:left w:val="single" w:sz="8" w:space="0" w:color="808080"/>
-              <w:bottom w:val="single" w:sz="8" w:space="0" w:color="808080"/>
-              <w:right w:val="single" w:sz="8" w:space="0" w:color="808080"/>
-            </w:tcBorders>
-            <w:tcMar>
-              <w:top w:w="100" w:type="dxa"/>
-              <w:left w:w="100" w:type="dxa"/>
-              <w:bottom w:w="100" w:type="dxa"/>
-              <w:right w:w="100" w:type="dxa"/>
-            </w:tcMar>
-          </w:tcPr>
-          <w:p>
-            <w:pPr>
-              <w:spacing w:before="240" w:after="240" w:line="240" w:lineRule="auto"/>
-              <w:rPr>
-                <w:sz w:val="20"/>
-                <w:szCs w:val="20"/>
-              </w:rPr>
-            </w:pPr>
-            <w:r>
-              <w:rPr>
-                <w:sz w:val="20"/>
-                <w:szCs w:val="20"/>
-              </w:rPr>
-              <w:t>UNIDADE - X</w:t>
-            </w:r>
-          </w:p>
-        </w:tc>
-        <w:tc>
-          <w:tcPr>
-            <w:tcW w:w="4532" w:type="dxa"/>
-            <w:tcBorders>
-              <w:top w:val="single" w:sz="8" w:space="0" w:color="808080"/>
-              <w:left w:val="single" w:sz="8" w:space="0" w:color="808080"/>
-              <w:bottom w:val="single" w:sz="8" w:space="0" w:color="808080"/>
-              <w:right w:val="single" w:sz="8" w:space="0" w:color="808080"/>
-            </w:tcBorders>
-            <w:tcMar>
-              <w:top w:w="100" w:type="dxa"/>
-              <w:left w:w="100" w:type="dxa"/>
-              <w:bottom w:w="100" w:type="dxa"/>
-              <w:right w:w="100" w:type="dxa"/>
-            </w:tcMar>
-          </w:tcPr>
-          <w:p>
-            <w:pPr>
-              <w:spacing w:before="240" w:after="240" w:line="240" w:lineRule="auto"/>
-              <w:rPr>
-                <w:sz w:val="20"/>
-                <w:szCs w:val="20"/>
-              </w:rPr>
-            </w:pPr>
-            <w:r>
-              <w:rPr>
-                <w:sz w:val="20"/>
-                <w:szCs w:val="20"/>
-              </w:rPr>
-              <w:t>UNIDADE - X</w:t>
-            </w:r>
-          </w:p>
-        </w:tc>
-      </w:tr>
-      <w:tr>
-        <w:trPr>
-          <w:trHeight w:val="515"/>
-        </w:trPr>
-        <w:tc>
-          <w:tcPr>
-            <w:tcW w:w="4493" w:type="dxa"/>
-            <w:tcBorders>
-              <w:top w:val="single" w:sz="8" w:space="0" w:color="808080"/>
-              <w:left w:val="single" w:sz="8" w:space="0" w:color="808080"/>
-              <w:bottom w:val="single" w:sz="8" w:space="0" w:color="808080"/>
-              <w:right w:val="single" w:sz="8" w:space="0" w:color="808080"/>
-            </w:tcBorders>
-            <w:tcMar>
-              <w:top w:w="100" w:type="dxa"/>
-              <w:left w:w="100" w:type="dxa"/>
-              <w:bottom w:w="100" w:type="dxa"/>
-              <w:right w:w="100" w:type="dxa"/>
-            </w:tcMar>
-          </w:tcPr>
-          <w:p>
-            <w:pPr>
-              <w:spacing w:line="240" w:lineRule="auto"/>
-              <w:rPr>
-                <w:sz w:val="20"/>
-                <w:szCs w:val="20"/>
-              </w:rPr>
-            </w:pPr>
-          </w:p>
-        </w:tc>
-        <w:tc>
-          <w:tcPr>
-            <w:tcW w:w="4532" w:type="dxa"/>
-            <w:tcBorders>
-              <w:top w:val="single" w:sz="8" w:space="0" w:color="808080"/>
-              <w:left w:val="single" w:sz="8" w:space="0" w:color="808080"/>
-              <w:bottom w:val="single" w:sz="8" w:space="0" w:color="808080"/>
-              <w:right w:val="single" w:sz="8" w:space="0" w:color="808080"/>
-            </w:tcBorders>
-            <w:tcMar>
-              <w:top w:w="100" w:type="dxa"/>
-              <w:left w:w="100" w:type="dxa"/>
-              <w:bottom w:w="100" w:type="dxa"/>
-              <w:right w:w="100" w:type="dxa"/>
-            </w:tcMar>
-          </w:tcPr>
-          <w:p>
-            <w:pPr>
-              <w:spacing w:line="240" w:lineRule="auto"/>
-              <w:rPr>
-                <w:sz w:val="20"/>
-                <w:szCs w:val="20"/>
-              </w:rPr>
-            </w:pPr>
-          </w:p>
-        </w:tc>
-      </w:tr>
-      <w:tr>
-        <w:trPr>
-          <w:trHeight w:val="515"/>
-        </w:trPr>
-        <w:tc>
-          <w:tcPr>
-            <w:tcW w:w="4493" w:type="dxa"/>
-            <w:tcBorders>
-              <w:top w:val="single" w:sz="8" w:space="0" w:color="808080"/>
-              <w:left w:val="single" w:sz="8" w:space="0" w:color="808080"/>
-              <w:bottom w:val="single" w:sz="8" w:space="0" w:color="808080"/>
-              <w:right w:val="single" w:sz="8" w:space="0" w:color="808080"/>
-            </w:tcBorders>
-            <w:tcMar>
-              <w:top w:w="100" w:type="dxa"/>
-              <w:left w:w="100" w:type="dxa"/>
-              <w:bottom w:w="100" w:type="dxa"/>
-              <w:right w:w="100" w:type="dxa"/>
-            </w:tcMar>
-          </w:tcPr>
-          <w:p>
-            <w:pPr>
-              <w:spacing w:before="240" w:after="240" w:line="240" w:lineRule="auto"/>
-              <w:rPr>
-                <w:sz w:val="20"/>
-                <w:szCs w:val="20"/>
-              </w:rPr>
-            </w:pPr>
-            <w:r>
-              <w:rPr>
-                <w:sz w:val="20"/>
-                <w:szCs w:val="20"/>
-              </w:rPr>
-              <w:t>UNIDADE - X</w:t>
-            </w:r>
-          </w:p>
-        </w:tc>
-        <w:tc>
-          <w:tcPr>
-            <w:tcW w:w="4532" w:type="dxa"/>
-            <w:tcBorders>
-              <w:top w:val="single" w:sz="8" w:space="0" w:color="808080"/>
-              <w:left w:val="single" w:sz="8" w:space="0" w:color="808080"/>
-              <w:bottom w:val="single" w:sz="8" w:space="0" w:color="808080"/>
-              <w:right w:val="single" w:sz="8" w:space="0" w:color="808080"/>
-            </w:tcBorders>
-            <w:tcMar>
-              <w:top w:w="100" w:type="dxa"/>
-              <w:left w:w="100" w:type="dxa"/>
-              <w:bottom w:w="100" w:type="dxa"/>
-              <w:right w:w="100" w:type="dxa"/>
-            </w:tcMar>
-          </w:tcPr>
-          <w:p>
-            <w:pPr>
-              <w:spacing w:before="240" w:after="240" w:line="240" w:lineRule="auto"/>
-              <w:rPr>
-                <w:sz w:val="20"/>
-                <w:szCs w:val="20"/>
-              </w:rPr>
-            </w:pPr>
-            <w:r>
-              <w:rPr>
-                <w:sz w:val="20"/>
-                <w:szCs w:val="20"/>
-              </w:rPr>
-              <w:t>UNIDADE - X</w:t>
-            </w:r>
-          </w:p>
-        </w:tc>
-      </w:tr>
-    </w:tbl>
-    <w:p>
-      <w:pPr>
-        <w:spacing w:before="240" w:after="240" w:line="240" w:lineRule="auto"/>
-        <w:rPr>
-          <w:b/>
-          <w:sz w:val="20"/>
-          <w:szCs w:val="20"/>
-        </w:rPr>
-      </w:pPr>
-    </w:p>
-    <w:p>
-      <w:pPr>
-        <w:spacing w:before="240" w:after="240" w:line="240" w:lineRule="auto"/>
-        <w:rPr>
-          <w:b/>
-          <w:sz w:val="20"/>
-          <w:szCs w:val="20"/>
-        </w:rPr>
-      </w:pPr>
-    </w:p>
-    <w:p>
-      <w:pPr>
-        <w:spacing w:before="240" w:after="240" w:line="240" w:lineRule="auto"/>
-        <w:rPr>
-          <w:b/>
-          <w:sz w:val="20"/>
-          <w:szCs w:val="20"/>
-        </w:rPr>
-      </w:pPr>
-    </w:p>
-    <w:p>
-      <w:pPr>
-        <w:spacing w:before="240" w:after="240" w:line="240" w:lineRule="auto"/>
-        <w:rPr>
-          <w:b/>
-          <w:sz w:val="20"/>
-          <w:szCs w:val="20"/>
-        </w:rPr>
-      </w:pPr>
-    </w:p>
-    <w:p>
-      <w:pPr>
-        <w:spacing w:before="240" w:after="240" w:line="240" w:lineRule="auto"/>
-        <w:rPr>
-          <w:b/>
-          <w:sz w:val="20"/>
-          <w:szCs w:val="20"/>
-        </w:rPr>
-      </w:pPr>
-    </w:p>
-    <w:p>
-      <w:pPr>
-        <w:spacing w:before="240" w:after="240" w:line="240" w:lineRule="auto"/>
-        <w:rPr>
-          <w:b/>
-          <w:sz w:val="20"/>
-          <w:szCs w:val="20"/>
-        </w:rPr>
-      </w:pPr>
-    </w:p>
-    <w:p>
-      <w:pPr>
-        <w:spacing w:before="240" w:after="240" w:line="240" w:lineRule="auto"/>
-        <w:rPr>
-          <w:b/>
-          <w:sz w:val="20"/>
-          <w:szCs w:val="20"/>
-        </w:rPr>
-      </w:pPr>
-    </w:p>
-    <w:p>
-      <w:pPr>
-        <w:spacing w:before="240" w:after="240" w:line="240" w:lineRule="auto"/>
-        <w:rPr>
-          <w:b/>
-          <w:sz w:val="20"/>
-          <w:szCs w:val="20"/>
-        </w:rPr>
-      </w:pPr>
-    </w:p>
-    <w:p>
-      <w:pPr>
-        <w:spacing w:before="240" w:after="240" w:line="240" w:lineRule="auto"/>
-        <w:rPr>
-          <w:b/>
-          <w:sz w:val="20"/>
-          <w:szCs w:val="20"/>
-        </w:rPr>
-      </w:pPr>
-    </w:p>
-    <w:p>
-      <w:pPr>
-        <w:spacing w:before="240" w:after="240" w:line="240" w:lineRule="auto"/>
-        <w:rPr>
-          <w:b/>
-          <w:sz w:val="20"/>
-          <w:szCs w:val="20"/>
-        </w:rPr>
-      </w:pPr>
-    </w:p>
-    <w:p>
-      <w:pPr>
-        <w:spacing w:before="240" w:after="240" w:line="240" w:lineRule="auto"/>
-        <w:rPr>
-          <w:b/>
-          <w:sz w:val="20"/>
-          <w:szCs w:val="20"/>
-        </w:rPr>
-      </w:pPr>
-    </w:p>
-    <w:p>
-      <w:pPr>
-        <w:spacing w:before="240" w:after="240" w:line="240" w:lineRule="auto"/>
-        <w:rPr>
-          <w:b/>
-          <w:sz w:val="20"/>
-          <w:szCs w:val="20"/>
-        </w:rPr>
-      </w:pPr>
-    </w:p>
-    <w:p>
-      <w:pPr>
-        <w:spacing w:before="240" w:after="240" w:line="240" w:lineRule="auto"/>
-        <w:rPr>
-          <w:b/>
-          <w:sz w:val="20"/>
-          <w:szCs w:val="20"/>
-        </w:rPr>
-      </w:pPr>
-    </w:p>
-    <w:p>
-      <w:pPr>
-        <w:spacing w:before="240" w:after="240" w:line="240" w:lineRule="auto"/>
-        <w:rPr>
-          <w:b/>
-          <w:sz w:val="20"/>
-          <w:szCs w:val="20"/>
-        </w:rPr>
-      </w:pPr>
-    </w:p>
-    <w:p>
-      <w:pPr>
-        <w:spacing w:before="240" w:after="240" w:line="240" w:lineRule="auto"/>
-        <w:rPr>
-          <w:b/>
-          <w:sz w:val="20"/>
-          <w:szCs w:val="20"/>
-        </w:rPr>
-      </w:pPr>
-    </w:p>
-    <w:p>
-      <w:pPr>
-        <w:spacing w:before="240" w:after="240" w:line="240" w:lineRule="auto"/>
-        <w:rPr>
-          <w:b/>
-          <w:sz w:val="20"/>
-          <w:szCs w:val="20"/>
-        </w:rPr>
-      </w:pPr>
-    </w:p>
-    <w:p>
-      <w:pPr>
-        <w:spacing w:before="240" w:after="240" w:line="240" w:lineRule="auto"/>
-        <w:rPr>
-          <w:b/>
-          <w:sz w:val="20"/>
-          <w:szCs w:val="20"/>
-        </w:rPr>
-      </w:pPr>
-    </w:p>
-    <w:p>
-      <w:pPr>
-        <w:spacing w:before="240" w:after="240" w:line="240" w:lineRule="auto"/>
-        <w:rPr>
-          <w:b/>
-          <w:sz w:val="20"/>
-          <w:szCs w:val="20"/>
-        </w:rPr>
-      </w:pPr>
-      <w:r>
-        <w:rPr>
-          <w:b/>
-          <w:sz w:val="20"/>
-          <w:szCs w:val="20"/>
-        </w:rPr>
-        <w:t>ANEXO 1 – CADASTRO ESQUEMÁTICO DO SISTEMA FISCALIZADO</w:t>
-      </w:r>
-    </w:p>
-    <w:p>
-      <w:pPr>
-        <w:spacing w:before="240" w:after="240" w:line="240" w:lineRule="auto"/>
-        <w:jc w:val="center"/>
-        <w:rPr>
-          <w:sz w:val="20"/>
-          <w:szCs w:val="20"/>
-        </w:rPr>
-      </w:pPr>
-      <w:r>
-        <w:rPr>
-          <w:sz w:val="20"/>
-          <w:szCs w:val="20"/>
-        </w:rPr>
         <w:t xml:space="preserve">Cadastro esquemático dos </w:t>
       </w:r>
       <w:r>
@@ -5646,6 +5119,7 @@
           <w:sz w:val="20"/>
           <w:szCs w:val="20"/>
         </w:rPr>
+        <w:lastRenderedPageBreak/>
         <w:drawing>
           <wp:inline distT="114300" distB="114300" distL="114300" distR="114300" wp14:anchorId="54CEABEE" wp14:editId="17A6A6F9">
             <wp:extent cx="5731200" cy="4051300"/>
@@ -6058,6 +5532,7 @@
           <w:sz w:val="20"/>
           <w:szCs w:val="20"/>
         </w:rPr>
+        <w:lastRenderedPageBreak/>
         <w:t>Matrícula 335-2</w:t>
       </w:r>
     </w:p>

</xml_diff>